<commit_message>
Actual last commit, database fixed, test data with dump file filled up and added. o7
</commit_message>
<xml_diff>
--- a/client/public/studentspotlight.docx
+++ b/client/public/studentspotlight.docx
@@ -18806,7 +18806,7 @@
         </w:rPr>
         <w:lastRenderedPageBreak/>
         <w:drawing>
-          <wp:anchor distT="0" distB="0" distL="114300" distR="114300" simplePos="0" relativeHeight="251682816" behindDoc="1" locked="0" layoutInCell="1" allowOverlap="1" wp14:anchorId="3943D008" wp14:editId="053BBF07">
+          <wp:anchor distT="0" distB="0" distL="114300" distR="114300" simplePos="0" relativeHeight="251682816" behindDoc="1" locked="0" layoutInCell="1" allowOverlap="1" wp14:anchorId="3943D008" wp14:editId="03DE117D">
             <wp:simplePos x="0" y="0"/>
             <wp:positionH relativeFrom="margin">
               <wp:align>left</wp:align>
@@ -18977,15 +18977,7 @@
           <w:sz w:val="32"/>
           <w:szCs w:val="32"/>
         </w:rPr>
-        <w:t>Backend tesztelések</w:t>
-      </w:r>
-      <w:r>
-        <w:rPr>
-          <w:rFonts w:ascii="Arial" w:hAnsi="Arial" w:cs="Arial"/>
-          <w:sz w:val="32"/>
-          <w:szCs w:val="32"/>
-        </w:rPr>
-        <w:t>:</w:t>
+        <w:t>Backend tesztelések:</w:t>
       </w:r>
     </w:p>
     <w:p>
@@ -19077,7 +19069,7 @@
         </w:rPr>
         <w:lastRenderedPageBreak/>
         <w:drawing>
-          <wp:anchor distT="0" distB="0" distL="114300" distR="114300" simplePos="0" relativeHeight="251683840" behindDoc="1" locked="0" layoutInCell="1" allowOverlap="1" wp14:anchorId="6F3D0435" wp14:editId="227AB555">
+          <wp:anchor distT="0" distB="0" distL="114300" distR="114300" simplePos="0" relativeHeight="251683840" behindDoc="1" locked="0" layoutInCell="1" allowOverlap="1" wp14:anchorId="6F3D0435" wp14:editId="5CB0C0B7">
             <wp:simplePos x="0" y="0"/>
             <wp:positionH relativeFrom="margin">
               <wp:align>right</wp:align>
@@ -19201,7 +19193,7 @@
           <w:noProof/>
         </w:rPr>
         <w:drawing>
-          <wp:inline distT="0" distB="0" distL="0" distR="0" wp14:anchorId="3BB75358" wp14:editId="692A9A9F">
+          <wp:inline distT="0" distB="0" distL="0" distR="0" wp14:anchorId="3BB75358" wp14:editId="4B502538">
             <wp:extent cx="5760720" cy="1803400"/>
             <wp:effectExtent l="0" t="0" r="0" b="6350"/>
             <wp:docPr id="31" name="Kép 31"/>
@@ -19265,7 +19257,7 @@
           <w:noProof/>
         </w:rPr>
         <w:drawing>
-          <wp:inline distT="0" distB="0" distL="0" distR="0" wp14:anchorId="2ABAF59E" wp14:editId="080CABE1">
+          <wp:inline distT="0" distB="0" distL="0" distR="0" wp14:anchorId="2ABAF59E" wp14:editId="18ECB107">
             <wp:extent cx="5760720" cy="1993900"/>
             <wp:effectExtent l="0" t="0" r="0" b="6350"/>
             <wp:docPr id="32" name="Kép 32"/>
@@ -19990,7 +19982,68 @@
           <w:sz w:val="24"/>
           <w:szCs w:val="24"/>
         </w:rPr>
-        <w:t xml:space="preserve">2. rétegbeli </w:t>
+        <w:t>2. rétegbeli publikus</w:t>
+      </w:r>
+      <w:r>
+        <w:rPr>
+          <w:rFonts w:ascii="Times New Roman" w:hAnsi="Times New Roman" w:cs="Times New Roman"/>
+          <w:sz w:val="24"/>
+          <w:szCs w:val="24"/>
+        </w:rPr>
+        <w:t xml:space="preserve"> aloldalak elkészítése – </w:t>
+      </w:r>
+      <w:r>
+        <w:rPr>
+          <w:rFonts w:ascii="Times New Roman" w:hAnsi="Times New Roman" w:cs="Times New Roman"/>
+          <w:color w:val="FF5050"/>
+          <w:sz w:val="24"/>
+          <w:szCs w:val="24"/>
+        </w:rPr>
+        <w:t>Forrás Márk</w:t>
+      </w:r>
+      <w:r>
+        <w:rPr>
+          <w:rFonts w:ascii="Times New Roman" w:hAnsi="Times New Roman" w:cs="Times New Roman"/>
+          <w:sz w:val="24"/>
+          <w:szCs w:val="24"/>
+        </w:rPr>
+        <w:br/>
+      </w:r>
+      <w:r>
+        <w:rPr>
+          <w:rFonts w:ascii="Times New Roman" w:hAnsi="Times New Roman" w:cs="Times New Roman"/>
+          <w:b/>
+          <w:bCs/>
+          <w:sz w:val="24"/>
+          <w:szCs w:val="24"/>
+        </w:rPr>
+        <w:t>Frontend</w:t>
+      </w:r>
+      <w:r>
+        <w:rPr>
+          <w:rFonts w:ascii="Times New Roman" w:hAnsi="Times New Roman" w:cs="Times New Roman"/>
+          <w:sz w:val="24"/>
+          <w:szCs w:val="24"/>
+        </w:rPr>
+        <w:t xml:space="preserve"> és </w:t>
+      </w:r>
+      <w:r>
+        <w:rPr>
+          <w:rFonts w:ascii="Times New Roman" w:hAnsi="Times New Roman" w:cs="Times New Roman"/>
+          <w:b/>
+          <w:bCs/>
+          <w:sz w:val="24"/>
+          <w:szCs w:val="24"/>
+        </w:rPr>
+        <w:t>Backend</w:t>
+      </w:r>
+      <w:r>
+        <w:rPr>
+          <w:rFonts w:ascii="Times New Roman" w:hAnsi="Times New Roman" w:cs="Times New Roman"/>
+          <w:sz w:val="24"/>
+          <w:szCs w:val="24"/>
+        </w:rPr>
+        <w:t xml:space="preserve"> oldalon a </w:t>
       </w:r>
       <w:r>
         <w:rPr>
@@ -20000,40 +20053,15 @@
           <w:sz w:val="24"/>
           <w:szCs w:val="24"/>
         </w:rPr>
-        <w:t>publikus</w:t>
-      </w:r>
-      <w:r>
-        <w:rPr>
-          <w:rFonts w:ascii="Times New Roman" w:hAnsi="Times New Roman" w:cs="Times New Roman"/>
-          <w:sz w:val="24"/>
-          <w:szCs w:val="24"/>
-        </w:rPr>
-        <w:t xml:space="preserve"> aloldalak elkészítése</w:t>
-      </w:r>
-      <w:r>
-        <w:rPr>
-          <w:rFonts w:ascii="Times New Roman" w:hAnsi="Times New Roman" w:cs="Times New Roman"/>
-          <w:sz w:val="24"/>
-          <w:szCs w:val="24"/>
-        </w:rPr>
-        <w:t xml:space="preserve"> – </w:t>
-      </w:r>
-      <w:r>
-        <w:rPr>
-          <w:rFonts w:ascii="Times New Roman" w:hAnsi="Times New Roman" w:cs="Times New Roman"/>
-          <w:color w:val="FF5050"/>
-          <w:sz w:val="24"/>
-          <w:szCs w:val="24"/>
-        </w:rPr>
-        <w:t>Forrás Márk</w:t>
-      </w:r>
-      <w:r>
-        <w:rPr>
-          <w:rFonts w:ascii="Times New Roman" w:hAnsi="Times New Roman" w:cs="Times New Roman"/>
-          <w:sz w:val="24"/>
-          <w:szCs w:val="24"/>
-        </w:rPr>
-        <w:br/>
+        <w:t>3. rétegbeli privát</w:t>
+      </w:r>
+      <w:r>
+        <w:rPr>
+          <w:rFonts w:ascii="Times New Roman" w:hAnsi="Times New Roman" w:cs="Times New Roman"/>
+          <w:sz w:val="24"/>
+          <w:szCs w:val="24"/>
+        </w:rPr>
+        <w:t xml:space="preserve"> , </w:t>
       </w:r>
       <w:r>
         <w:rPr>
@@ -20043,15 +20071,15 @@
           <w:sz w:val="24"/>
           <w:szCs w:val="24"/>
         </w:rPr>
-        <w:t>Frontend</w:t>
-      </w:r>
-      <w:r>
-        <w:rPr>
-          <w:rFonts w:ascii="Times New Roman" w:hAnsi="Times New Roman" w:cs="Times New Roman"/>
-          <w:sz w:val="24"/>
-          <w:szCs w:val="24"/>
-        </w:rPr>
-        <w:t xml:space="preserve"> és </w:t>
+        <w:t>Iskola</w:t>
+      </w:r>
+      <w:r>
+        <w:rPr>
+          <w:rFonts w:ascii="Times New Roman" w:hAnsi="Times New Roman" w:cs="Times New Roman"/>
+          <w:sz w:val="24"/>
+          <w:szCs w:val="24"/>
+        </w:rPr>
+        <w:t xml:space="preserve"> </w:t>
       </w:r>
       <w:r>
         <w:rPr>
@@ -20061,33 +20089,15 @@
           <w:sz w:val="24"/>
           <w:szCs w:val="24"/>
         </w:rPr>
-        <w:t>Backend</w:t>
-      </w:r>
-      <w:r>
-        <w:rPr>
-          <w:rFonts w:ascii="Times New Roman" w:hAnsi="Times New Roman" w:cs="Times New Roman"/>
-          <w:sz w:val="24"/>
-          <w:szCs w:val="24"/>
-        </w:rPr>
-        <w:t xml:space="preserve"> oldalon a </w:t>
-      </w:r>
-      <w:r>
-        <w:rPr>
-          <w:rFonts w:ascii="Times New Roman" w:hAnsi="Times New Roman" w:cs="Times New Roman"/>
-          <w:i/>
-          <w:iCs/>
-          <w:sz w:val="24"/>
-          <w:szCs w:val="24"/>
-        </w:rPr>
-        <w:t>3. rétegbeli privát</w:t>
-      </w:r>
-      <w:r>
-        <w:rPr>
-          <w:rFonts w:ascii="Times New Roman" w:hAnsi="Times New Roman" w:cs="Times New Roman"/>
-          <w:sz w:val="24"/>
-          <w:szCs w:val="24"/>
-        </w:rPr>
-        <w:t xml:space="preserve"> , </w:t>
+        <w:t>Adminisztrátori</w:t>
+      </w:r>
+      <w:r>
+        <w:rPr>
+          <w:rFonts w:ascii="Times New Roman" w:hAnsi="Times New Roman" w:cs="Times New Roman"/>
+          <w:sz w:val="24"/>
+          <w:szCs w:val="24"/>
+        </w:rPr>
+        <w:t xml:space="preserve"> és </w:t>
       </w:r>
       <w:r>
         <w:rPr>
@@ -20097,15 +20107,32 @@
           <w:sz w:val="24"/>
           <w:szCs w:val="24"/>
         </w:rPr>
-        <w:t>Iskola</w:t>
-      </w:r>
-      <w:r>
-        <w:rPr>
-          <w:rFonts w:ascii="Times New Roman" w:hAnsi="Times New Roman" w:cs="Times New Roman"/>
-          <w:sz w:val="24"/>
-          <w:szCs w:val="24"/>
-        </w:rPr>
-        <w:t xml:space="preserve"> </w:t>
+        <w:t>Rendszergazdai</w:t>
+      </w:r>
+      <w:r>
+        <w:rPr>
+          <w:rFonts w:ascii="Times New Roman" w:hAnsi="Times New Roman" w:cs="Times New Roman"/>
+          <w:sz w:val="24"/>
+          <w:szCs w:val="24"/>
+        </w:rPr>
+        <w:t xml:space="preserve"> aloldalak elkészítése(Az elkészült backend funkcionalitások nagy része ezeken az oldalakon található) – </w:t>
+      </w:r>
+      <w:r>
+        <w:rPr>
+          <w:rFonts w:ascii="Times New Roman" w:hAnsi="Times New Roman" w:cs="Times New Roman"/>
+          <w:color w:val="FF5050"/>
+          <w:sz w:val="24"/>
+          <w:szCs w:val="24"/>
+        </w:rPr>
+        <w:t>Forrás Márk</w:t>
+      </w:r>
+      <w:r>
+        <w:rPr>
+          <w:rFonts w:ascii="Times New Roman" w:hAnsi="Times New Roman" w:cs="Times New Roman"/>
+          <w:sz w:val="24"/>
+          <w:szCs w:val="24"/>
+        </w:rPr>
+        <w:br/>
       </w:r>
       <w:r>
         <w:rPr>
@@ -20115,59 +20142,6 @@
           <w:sz w:val="24"/>
           <w:szCs w:val="24"/>
         </w:rPr>
-        <w:t>Adminisztrátori</w:t>
-      </w:r>
-      <w:r>
-        <w:rPr>
-          <w:rFonts w:ascii="Times New Roman" w:hAnsi="Times New Roman" w:cs="Times New Roman"/>
-          <w:sz w:val="24"/>
-          <w:szCs w:val="24"/>
-        </w:rPr>
-        <w:t xml:space="preserve"> és </w:t>
-      </w:r>
-      <w:r>
-        <w:rPr>
-          <w:rFonts w:ascii="Times New Roman" w:hAnsi="Times New Roman" w:cs="Times New Roman"/>
-          <w:b/>
-          <w:bCs/>
-          <w:sz w:val="24"/>
-          <w:szCs w:val="24"/>
-        </w:rPr>
-        <w:t>Rendszergazdai</w:t>
-      </w:r>
-      <w:r>
-        <w:rPr>
-          <w:rFonts w:ascii="Times New Roman" w:hAnsi="Times New Roman" w:cs="Times New Roman"/>
-          <w:sz w:val="24"/>
-          <w:szCs w:val="24"/>
-        </w:rPr>
-        <w:t xml:space="preserve"> aloldalak elkészítése(Az elkészült backend funkcionalitások nagy része ezeken az oldalakon található) – </w:t>
-      </w:r>
-      <w:r>
-        <w:rPr>
-          <w:rFonts w:ascii="Times New Roman" w:hAnsi="Times New Roman" w:cs="Times New Roman"/>
-          <w:color w:val="FF5050"/>
-          <w:sz w:val="24"/>
-          <w:szCs w:val="24"/>
-        </w:rPr>
-        <w:t>Forrás Márk</w:t>
-      </w:r>
-      <w:r>
-        <w:rPr>
-          <w:rFonts w:ascii="Times New Roman" w:hAnsi="Times New Roman" w:cs="Times New Roman"/>
-          <w:sz w:val="24"/>
-          <w:szCs w:val="24"/>
-        </w:rPr>
-        <w:br/>
-      </w:r>
-      <w:r>
-        <w:rPr>
-          <w:rFonts w:ascii="Times New Roman" w:hAnsi="Times New Roman" w:cs="Times New Roman"/>
-          <w:b/>
-          <w:bCs/>
-          <w:sz w:val="24"/>
-          <w:szCs w:val="24"/>
-        </w:rPr>
         <w:t>Frontend</w:t>
       </w:r>
       <w:r>
@@ -20176,15 +20150,7 @@
           <w:sz w:val="24"/>
           <w:szCs w:val="24"/>
         </w:rPr>
-        <w:t xml:space="preserve"> </w:t>
-      </w:r>
-      <w:r>
-        <w:rPr>
-          <w:rFonts w:ascii="Times New Roman" w:hAnsi="Times New Roman" w:cs="Times New Roman"/>
-          <w:sz w:val="24"/>
-          <w:szCs w:val="24"/>
-        </w:rPr>
-        <w:t xml:space="preserve">oldalon a </w:t>
+        <w:t xml:space="preserve"> oldalon a </w:t>
       </w:r>
       <w:r>
         <w:rPr>
@@ -21080,17 +21046,7 @@
           <w:szCs w:val="24"/>
           <w:shd w:val="clear" w:color="auto" w:fill="FFFFFF"/>
         </w:rPr>
-        <w:t>Adobe Stock</w:t>
-      </w:r>
-      <w:r>
-        <w:rPr>
-          <w:rFonts w:ascii="Arial" w:hAnsi="Arial" w:cs="Arial"/>
-          <w:color w:val="0D0D0D"/>
-          <w:sz w:val="24"/>
-          <w:szCs w:val="24"/>
-          <w:shd w:val="clear" w:color="auto" w:fill="FFFFFF"/>
-        </w:rPr>
-        <w:t>:</w:t>
+        <w:t>Adobe Stock:</w:t>
       </w:r>
       <w:r>
         <w:rPr>
@@ -21272,25 +21228,7 @@
             <w:sz w:val="24"/>
             <w:szCs w:val="24"/>
           </w:rPr>
-          <w:t>Docum</w:t>
-        </w:r>
-        <w:r>
-          <w:rPr>
-            <w:rStyle w:val="Hiperhivatkozs"/>
-            <w:rFonts w:ascii="Arial" w:hAnsi="Arial" w:cs="Arial"/>
-            <w:sz w:val="24"/>
-            <w:szCs w:val="24"/>
-          </w:rPr>
-          <w:t>e</w:t>
-        </w:r>
-        <w:r>
-          <w:rPr>
-            <w:rStyle w:val="Hiperhivatkozs"/>
-            <w:rFonts w:ascii="Arial" w:hAnsi="Arial" w:cs="Arial"/>
-            <w:sz w:val="24"/>
-            <w:szCs w:val="24"/>
-          </w:rPr>
-          <w:t>ntation</w:t>
+          <w:t>Documentation</w:t>
         </w:r>
         <w:proofErr w:type="spellEnd"/>
       </w:hyperlink>
@@ -21301,6 +21239,14 @@
           <w:szCs w:val="24"/>
         </w:rPr>
         <w:br/>
+      </w:r>
+      <w:r>
+        <w:rPr>
+          <w:rFonts w:ascii="Arial" w:hAnsi="Arial" w:cs="Arial"/>
+          <w:sz w:val="24"/>
+          <w:szCs w:val="24"/>
+        </w:rPr>
+        <w:lastRenderedPageBreak/>
         <w:t xml:space="preserve">Node.js </w:t>
       </w:r>
       <w:proofErr w:type="spellStart"/>
@@ -21360,9 +21306,141 @@
           <w:t xml:space="preserve"> (nodejs.org)</w:t>
         </w:r>
       </w:hyperlink>
+      <w:r>
+        <w:rPr>
+          <w:rStyle w:val="Hiperhivatkozs"/>
+          <w:rFonts w:ascii="Arial" w:hAnsi="Arial" w:cs="Arial"/>
+          <w:sz w:val="24"/>
+          <w:szCs w:val="24"/>
+        </w:rPr>
+        <w:br/>
+      </w:r>
+      <w:r>
+        <w:rPr>
+          <w:rStyle w:val="Hiperhivatkozs"/>
+          <w:rFonts w:ascii="Arial" w:hAnsi="Arial" w:cs="Arial"/>
+          <w:color w:val="auto"/>
+          <w:sz w:val="24"/>
+          <w:szCs w:val="24"/>
+          <w:u w:val="none"/>
+        </w:rPr>
+        <w:t>Bootstrap:</w:t>
+      </w:r>
+      <w:r>
+        <w:rPr>
+          <w:rStyle w:val="Hiperhivatkozs"/>
+          <w:rFonts w:ascii="Arial" w:hAnsi="Arial" w:cs="Arial"/>
+          <w:color w:val="auto"/>
+          <w:sz w:val="24"/>
+          <w:szCs w:val="24"/>
+          <w:u w:val="none"/>
+        </w:rPr>
+        <w:tab/>
+      </w:r>
+      <w:hyperlink r:id="rId50" w:history="1">
+        <w:r>
+          <w:rPr>
+            <w:rStyle w:val="Hiperhivatkozs"/>
+            <w:rFonts w:ascii="Arial" w:hAnsi="Arial" w:cs="Arial"/>
+            <w:sz w:val="24"/>
+            <w:szCs w:val="24"/>
+          </w:rPr>
+          <w:t xml:space="preserve">Bootstrap · The most </w:t>
+        </w:r>
+        <w:proofErr w:type="spellStart"/>
+        <w:r>
+          <w:rPr>
+            <w:rStyle w:val="Hiperhivatkozs"/>
+            <w:rFonts w:ascii="Arial" w:hAnsi="Arial" w:cs="Arial"/>
+            <w:sz w:val="24"/>
+            <w:szCs w:val="24"/>
+          </w:rPr>
+          <w:t>popular</w:t>
+        </w:r>
+        <w:proofErr w:type="spellEnd"/>
+        <w:r>
+          <w:rPr>
+            <w:rStyle w:val="Hiperhivatkozs"/>
+            <w:rFonts w:ascii="Arial" w:hAnsi="Arial" w:cs="Arial"/>
+            <w:sz w:val="24"/>
+            <w:szCs w:val="24"/>
+          </w:rPr>
+          <w:t xml:space="preserve"> HTML, CSS, and JS </w:t>
+        </w:r>
+        <w:proofErr w:type="spellStart"/>
+        <w:r>
+          <w:rPr>
+            <w:rStyle w:val="Hiperhivatkozs"/>
+            <w:rFonts w:ascii="Arial" w:hAnsi="Arial" w:cs="Arial"/>
+            <w:sz w:val="24"/>
+            <w:szCs w:val="24"/>
+          </w:rPr>
+          <w:t>library</w:t>
+        </w:r>
+        <w:proofErr w:type="spellEnd"/>
+        <w:r>
+          <w:rPr>
+            <w:rStyle w:val="Hiperhivatkozs"/>
+            <w:rFonts w:ascii="Arial" w:hAnsi="Arial" w:cs="Arial"/>
+            <w:sz w:val="24"/>
+            <w:szCs w:val="24"/>
+          </w:rPr>
+          <w:t xml:space="preserve"> in </w:t>
+        </w:r>
+        <w:proofErr w:type="spellStart"/>
+        <w:r>
+          <w:rPr>
+            <w:rStyle w:val="Hiperhivatkozs"/>
+            <w:rFonts w:ascii="Arial" w:hAnsi="Arial" w:cs="Arial"/>
+            <w:sz w:val="24"/>
+            <w:szCs w:val="24"/>
+          </w:rPr>
+          <w:t>the</w:t>
+        </w:r>
+        <w:proofErr w:type="spellEnd"/>
+        <w:r>
+          <w:rPr>
+            <w:rStyle w:val="Hiperhivatkozs"/>
+            <w:rFonts w:ascii="Arial" w:hAnsi="Arial" w:cs="Arial"/>
+            <w:sz w:val="24"/>
+            <w:szCs w:val="24"/>
+          </w:rPr>
+          <w:t xml:space="preserve"> </w:t>
+        </w:r>
+        <w:proofErr w:type="spellStart"/>
+        <w:r>
+          <w:rPr>
+            <w:rStyle w:val="Hiperhivatkozs"/>
+            <w:rFonts w:ascii="Arial" w:hAnsi="Arial" w:cs="Arial"/>
+            <w:sz w:val="24"/>
+            <w:szCs w:val="24"/>
+          </w:rPr>
+          <w:t>world</w:t>
+        </w:r>
+        <w:proofErr w:type="spellEnd"/>
+        <w:r>
+          <w:rPr>
+            <w:rStyle w:val="Hiperhivatkozs"/>
+            <w:rFonts w:ascii="Arial" w:hAnsi="Arial" w:cs="Arial"/>
+            <w:sz w:val="24"/>
+            <w:szCs w:val="24"/>
+          </w:rPr>
+          <w:t xml:space="preserve">. </w:t>
+        </w:r>
+      </w:hyperlink>
+    </w:p>
+    <w:p>
+      <w:pPr>
+        <w:spacing w:line="360" w:lineRule="auto"/>
+        <w:rPr>
+          <w:rFonts w:ascii="Arial" w:hAnsi="Arial" w:cs="Arial"/>
+          <w:sz w:val="24"/>
+          <w:szCs w:val="24"/>
+        </w:rPr>
+      </w:pPr>
     </w:p>
     <w:sectPr>
-      <w:footerReference w:type="default" r:id="rId50"/>
+      <w:footerReference w:type="default" r:id="rId51"/>
       <w:pgSz w:w="11906" w:h="16838"/>
       <w:pgMar w:top="1417" w:right="1417" w:bottom="1417" w:left="1417" w:header="708" w:footer="708" w:gutter="0"/>
       <w:cols w:space="708"/>
@@ -27497,6 +27575,7 @@
   <w:style w:type="character" w:default="1" w:styleId="Bekezdsalapbettpusa">
     <w:name w:val="Default Paragraph Font"/>
     <w:uiPriority w:val="1"/>
+    <w:semiHidden/>
     <w:unhideWhenUsed/>
   </w:style>
   <w:style w:type="table" w:default="1" w:styleId="Normltblzat">

</xml_diff>